<commit_message>
se agregó un seeder al documento work entre otras mejoras a los mantenimientos
</commit_message>
<xml_diff>
--- a/Documentación Laravel.docx
+++ b/Documentación Laravel.docx
@@ -2349,6 +2349,228 @@
         </w:drawing>
       </w:r>
     </w:p>
+    <w:p>
+      <w:pPr>
+        <w:tabs>
+          <w:tab w:val="left" w:pos="1440"/>
+        </w:tabs>
+        <w:rPr>
+          <w:lang w:val="es-ES"/>
+        </w:rPr>
+      </w:pPr>
+      <w:r>
+        <w:rPr>
+          <w:lang w:val="es-ES"/>
+        </w:rPr>
+        <w:tab/>
+      </w:r>
+    </w:p>
+    <w:p>
+      <w:pPr>
+        <w:tabs>
+          <w:tab w:val="left" w:pos="1440"/>
+        </w:tabs>
+        <w:rPr>
+          <w:lang w:val="es-ES"/>
+        </w:rPr>
+      </w:pPr>
+    </w:p>
+    <w:p>
+      <w:pPr>
+        <w:tabs>
+          <w:tab w:val="left" w:pos="1440"/>
+        </w:tabs>
+        <w:jc w:val="center"/>
+        <w:rPr>
+          <w:sz w:val="36"/>
+          <w:szCs w:val="36"/>
+          <w:u w:val="single"/>
+          <w:lang w:val="es-ES"/>
+        </w:rPr>
+      </w:pPr>
+      <w:r>
+        <w:rPr>
+          <w:sz w:val="36"/>
+          <w:szCs w:val="36"/>
+          <w:u w:val="single"/>
+          <w:lang w:val="es-ES"/>
+        </w:rPr>
+        <w:t>PASOS PARA CREAR symbolic link</w:t>
+      </w:r>
+    </w:p>
+    <w:p>
+      <w:pPr>
+        <w:tabs>
+          <w:tab w:val="left" w:pos="1440"/>
+        </w:tabs>
+        <w:rPr>
+          <w:sz w:val="36"/>
+          <w:szCs w:val="36"/>
+          <w:u w:val="single"/>
+          <w:lang w:val="es-ES"/>
+        </w:rPr>
+      </w:pPr>
+    </w:p>
+    <w:p>
+      <w:pPr>
+        <w:pStyle w:val="Prrafodelista"/>
+        <w:numPr>
+          <w:ilvl w:val="0"/>
+          <w:numId w:val="6"/>
+        </w:numPr>
+        <w:spacing w:after="100" w:afterAutospacing="1" w:line="240" w:lineRule="auto"/>
+        <w:outlineLvl w:val="2"/>
+        <w:rPr>
+          <w:rFonts w:ascii="Arial" w:eastAsia="Times New Roman" w:hAnsi="Arial" w:cs="Arial"/>
+          <w:b/>
+          <w:bCs/>
+          <w:sz w:val="28"/>
+          <w:szCs w:val="28"/>
+          <w:lang w:eastAsia="es-PE"/>
+        </w:rPr>
+      </w:pPr>
+      <w:r>
+        <w:rPr>
+          <w:rFonts w:ascii="Arial" w:eastAsia="Times New Roman" w:hAnsi="Arial" w:cs="Arial"/>
+          <w:b/>
+          <w:bCs/>
+          <w:sz w:val="28"/>
+          <w:szCs w:val="28"/>
+          <w:lang w:eastAsia="es-PE"/>
+        </w:rPr>
+        <w:t>Crear enlace simbólico en Linux para carpetas</w:t>
+      </w:r>
+    </w:p>
+    <w:p>
+      <w:pPr>
+        <w:pStyle w:val="Prrafodelista"/>
+        <w:numPr>
+          <w:ilvl w:val="0"/>
+          <w:numId w:val="3"/>
+        </w:numPr>
+        <w:tabs>
+          <w:tab w:val="left" w:pos="1440"/>
+        </w:tabs>
+        <w:rPr>
+          <w:sz w:val="24"/>
+          <w:szCs w:val="24"/>
+          <w:lang w:val="es-ES"/>
+        </w:rPr>
+      </w:pPr>
+      <w:r>
+        <w:rPr>
+          <w:sz w:val="24"/>
+          <w:szCs w:val="24"/>
+          <w:lang w:val="es-ES"/>
+        </w:rPr>
+        <w:t>ln -s [Specific file/directory] [symlink name]</w:t>
+      </w:r>
+    </w:p>
+    <w:p>
+      <w:pPr>
+        <w:pStyle w:val="Prrafodelista"/>
+        <w:tabs>
+          <w:tab w:val="left" w:pos="1440"/>
+        </w:tabs>
+        <w:ind w:left="1211"/>
+        <w:rPr>
+          <w:sz w:val="24"/>
+          <w:szCs w:val="24"/>
+          <w:lang w:val="es-ES"/>
+        </w:rPr>
+      </w:pPr>
+      <w:r>
+        <w:rPr>
+          <w:sz w:val="24"/>
+          <w:szCs w:val="24"/>
+          <w:lang w:val="es-ES"/>
+        </w:rPr>
+        <w:t xml:space="preserve">Ejemplo: </w:t>
+      </w:r>
+      <w:r>
+        <w:rPr>
+          <w:sz w:val="16"/>
+          <w:szCs w:val="16"/>
+          <w:lang w:val="es-ES"/>
+        </w:rPr>
+        <w:t>ln -s /home2/ynubetes/laravel/storage/app/public /home2/ynubetes/public_html/storage</w:t>
+      </w:r>
+    </w:p>
+    <w:p>
+      <w:pPr>
+        <w:tabs>
+          <w:tab w:val="left" w:pos="1440"/>
+        </w:tabs>
+        <w:ind w:left="2124"/>
+        <w:rPr>
+          <w:sz w:val="24"/>
+          <w:szCs w:val="24"/>
+          <w:lang w:val="es-ES"/>
+        </w:rPr>
+      </w:pPr>
+      <w:r>
+        <w:rPr>
+          <w:sz w:val="36"/>
+          <w:szCs w:val="36"/>
+          <w:lang w:val="es-ES"/>
+        </w:rPr>
+        <w:t xml:space="preserve">. </w:t>
+      </w:r>
+      <w:r>
+        <w:rPr>
+          <w:sz w:val="24"/>
+          <w:szCs w:val="24"/>
+          <w:lang w:val="es-ES"/>
+        </w:rPr>
+        <w:t>Crea acceso directo dentro de una carpeta pública hacia un directorio de laravel, en este caso storage/app/public</w:t>
+      </w:r>
+    </w:p>
+    <w:p>
+      <w:pPr>
+        <w:tabs>
+          <w:tab w:val="left" w:pos="1440"/>
+        </w:tabs>
+        <w:ind w:left="2124"/>
+        <w:rPr>
+          <w:sz w:val="24"/>
+          <w:szCs w:val="24"/>
+          <w:lang w:val="es-ES"/>
+        </w:rPr>
+      </w:pPr>
+    </w:p>
+    <w:p>
+      <w:pPr>
+        <w:tabs>
+          <w:tab w:val="left" w:pos="1440"/>
+        </w:tabs>
+        <w:ind w:left="2124"/>
+        <w:rPr>
+          <w:sz w:val="24"/>
+          <w:szCs w:val="24"/>
+          <w:lang w:val="es-ES"/>
+        </w:rPr>
+      </w:pPr>
+      <w:r>
+        <w:rPr>
+          <w:sz w:val="24"/>
+          <w:szCs w:val="24"/>
+          <w:lang w:val="es-ES"/>
+        </w:rPr>
+        <w:t>Esto me ayudo para crear acceso a una ruta y encontrar imágenes.</w:t>
+      </w:r>
+    </w:p>
+    <w:p>
+      <w:pPr>
+        <w:tabs>
+          <w:tab w:val="left" w:pos="1440"/>
+        </w:tabs>
+        <w:rPr>
+          <w:sz w:val="36"/>
+          <w:szCs w:val="36"/>
+          <w:lang w:val="es-ES"/>
+        </w:rPr>
+      </w:pPr>
+    </w:p>
     <w:sectPr>
       <w:pgSz w:w="11906" w:h="16838"/>
       <w:pgMar w:top="1417" w:right="1701" w:bottom="1417" w:left="1701" w:header="708" w:footer="708" w:gutter="0"/>
@@ -2362,6 +2584,95 @@
 <file path=word/numbering.xml><?xml version="1.0" encoding="utf-8"?>
 <w:numbering xmlns:wpc="http://schemas.microsoft.com/office/word/2010/wordprocessingCanvas" xmlns:cx="http://schemas.microsoft.com/office/drawing/2014/chartex" xmlns:cx1="http://schemas.microsoft.com/office/drawing/2015/9/8/chartex" xmlns:cx2="http://schemas.microsoft.com/office/drawing/2015/10/21/chartex" xmlns:cx3="http://schemas.microsoft.com/office/drawing/2016/5/9/chartex" xmlns:cx4="http://schemas.microsoft.com/office/drawing/2016/5/10/chartex" xmlns:cx5="http://schemas.microsoft.com/office/drawing/2016/5/11/chartex" xmlns:cx6="http://schemas.microsoft.com/office/drawing/2016/5/12/chartex" xmlns:cx7="http://schemas.microsoft.com/office/drawing/2016/5/13/chartex" xmlns:cx8="http://schemas.microsoft.com/office/drawing/2016/5/14/chartex" xmlns:mc="http://schemas.openxmlformats.org/markup-compatibility/2006" xmlns:aink="http://schemas.microsoft.com/office/drawing/2016/ink" xmlns:am3d="http://schemas.microsoft.com/office/drawing/2017/model3d" xmlns:o="urn:schemas-microsoft-com:office:office" xmlns:r="http://schemas.openxmlformats.org/officeDocument/2006/relationships" xmlns:m="http://schemas.openxmlformats.org/officeDocument/2006/math" xmlns:v="urn:schemas-microsoft-com:vml" xmlns:wp14="http://schemas.microsoft.com/office/word/2010/wordprocessingDrawing" xmlns:wp="http://schemas.openxmlformats.org/drawingml/2006/wordprocessingDrawing" xmlns:w10="urn:schemas-microsoft-com:office:word" xmlns:w="http://schemas.openxmlformats.org/wordprocessingml/2006/main" xmlns:w14="http://schemas.microsoft.com/office/word/2010/wordml" xmlns:w15="http://schemas.microsoft.com/office/word/2012/wordml" xmlns:w16cex="http://schemas.microsoft.com/office/word/2018/wordml/cex" xmlns:w16cid="http://schemas.microsoft.com/office/word/2016/wordml/cid" xmlns:w16="http://schemas.microsoft.com/office/word/2018/wordml" xmlns:w16se="http://schemas.microsoft.com/office/word/2015/wordml/symex" xmlns:wpg="http://schemas.microsoft.com/office/word/2010/wordprocessingGroup" xmlns:wpi="http://schemas.microsoft.com/office/word/2010/wordprocessingInk" xmlns:wne="http://schemas.microsoft.com/office/word/2006/wordml" xmlns:wps="http://schemas.microsoft.com/office/word/2010/wordprocessingShape" mc:Ignorable="w14 w15 w16se w16cid w16 w16cex wp14">
   <w:abstractNum w:abstractNumId="0" w15:restartNumberingAfterBreak="0">
+    <w:nsid w:val="00EF7896"/>
+    <w:multiLevelType w:val="hybridMultilevel"/>
+    <w:tmpl w:val="9764471E"/>
+    <w:lvl w:ilvl="0" w:tplc="280A000F">
+      <w:start w:val="1"/>
+      <w:numFmt w:val="decimal"/>
+      <w:lvlText w:val="%1."/>
+      <w:lvlJc w:val="left"/>
+      <w:pPr>
+        <w:ind w:left="720" w:hanging="360"/>
+      </w:pPr>
+      <w:rPr>
+        <w:rFonts w:hint="default"/>
+      </w:rPr>
+    </w:lvl>
+    <w:lvl w:ilvl="1" w:tplc="280A0019" w:tentative="1">
+      <w:start w:val="1"/>
+      <w:numFmt w:val="lowerLetter"/>
+      <w:lvlText w:val="%2."/>
+      <w:lvlJc w:val="left"/>
+      <w:pPr>
+        <w:ind w:left="1440" w:hanging="360"/>
+      </w:pPr>
+    </w:lvl>
+    <w:lvl w:ilvl="2" w:tplc="280A001B" w:tentative="1">
+      <w:start w:val="1"/>
+      <w:numFmt w:val="lowerRoman"/>
+      <w:lvlText w:val="%3."/>
+      <w:lvlJc w:val="right"/>
+      <w:pPr>
+        <w:ind w:left="2160" w:hanging="180"/>
+      </w:pPr>
+    </w:lvl>
+    <w:lvl w:ilvl="3" w:tplc="280A000F" w:tentative="1">
+      <w:start w:val="1"/>
+      <w:numFmt w:val="decimal"/>
+      <w:lvlText w:val="%4."/>
+      <w:lvlJc w:val="left"/>
+      <w:pPr>
+        <w:ind w:left="2880" w:hanging="360"/>
+      </w:pPr>
+    </w:lvl>
+    <w:lvl w:ilvl="4" w:tplc="280A0019" w:tentative="1">
+      <w:start w:val="1"/>
+      <w:numFmt w:val="lowerLetter"/>
+      <w:lvlText w:val="%5."/>
+      <w:lvlJc w:val="left"/>
+      <w:pPr>
+        <w:ind w:left="3600" w:hanging="360"/>
+      </w:pPr>
+    </w:lvl>
+    <w:lvl w:ilvl="5" w:tplc="280A001B" w:tentative="1">
+      <w:start w:val="1"/>
+      <w:numFmt w:val="lowerRoman"/>
+      <w:lvlText w:val="%6."/>
+      <w:lvlJc w:val="right"/>
+      <w:pPr>
+        <w:ind w:left="4320" w:hanging="180"/>
+      </w:pPr>
+    </w:lvl>
+    <w:lvl w:ilvl="6" w:tplc="280A000F" w:tentative="1">
+      <w:start w:val="1"/>
+      <w:numFmt w:val="decimal"/>
+      <w:lvlText w:val="%7."/>
+      <w:lvlJc w:val="left"/>
+      <w:pPr>
+        <w:ind w:left="5040" w:hanging="360"/>
+      </w:pPr>
+    </w:lvl>
+    <w:lvl w:ilvl="7" w:tplc="280A0019" w:tentative="1">
+      <w:start w:val="1"/>
+      <w:numFmt w:val="lowerLetter"/>
+      <w:lvlText w:val="%8."/>
+      <w:lvlJc w:val="left"/>
+      <w:pPr>
+        <w:ind w:left="5760" w:hanging="360"/>
+      </w:pPr>
+    </w:lvl>
+    <w:lvl w:ilvl="8" w:tplc="280A001B" w:tentative="1">
+      <w:start w:val="1"/>
+      <w:numFmt w:val="lowerRoman"/>
+      <w:lvlText w:val="%9."/>
+      <w:lvlJc w:val="right"/>
+      <w:pPr>
+        <w:ind w:left="6480" w:hanging="180"/>
+      </w:pPr>
+    </w:lvl>
+  </w:abstractNum>
+  <w:abstractNum w:abstractNumId="1" w15:restartNumberingAfterBreak="0">
     <w:nsid w:val="1F1239FF"/>
     <w:multiLevelType w:val="hybridMultilevel"/>
     <w:tmpl w:val="CBA6135E"/>
@@ -2450,7 +2761,7 @@
       </w:pPr>
     </w:lvl>
   </w:abstractNum>
-  <w:abstractNum w:abstractNumId="1" w15:restartNumberingAfterBreak="0">
+  <w:abstractNum w:abstractNumId="2" w15:restartNumberingAfterBreak="0">
     <w:nsid w:val="34572A77"/>
     <w:multiLevelType w:val="hybridMultilevel"/>
     <w:tmpl w:val="E8FCC8CA"/>
@@ -2539,7 +2850,7 @@
       </w:pPr>
     </w:lvl>
   </w:abstractNum>
-  <w:abstractNum w:abstractNumId="2" w15:restartNumberingAfterBreak="0">
+  <w:abstractNum w:abstractNumId="3" w15:restartNumberingAfterBreak="0">
     <w:nsid w:val="37737A57"/>
     <w:multiLevelType w:val="hybridMultilevel"/>
     <w:tmpl w:val="65669A92"/>
@@ -2628,7 +2939,7 @@
       </w:pPr>
     </w:lvl>
   </w:abstractNum>
-  <w:abstractNum w:abstractNumId="3" w15:restartNumberingAfterBreak="0">
+  <w:abstractNum w:abstractNumId="4" w15:restartNumberingAfterBreak="0">
     <w:nsid w:val="39204B15"/>
     <w:multiLevelType w:val="hybridMultilevel"/>
     <w:tmpl w:val="67D6FFC4"/>
@@ -2741,7 +3052,7 @@
       </w:rPr>
     </w:lvl>
   </w:abstractNum>
-  <w:abstractNum w:abstractNumId="4" w15:restartNumberingAfterBreak="0">
+  <w:abstractNum w:abstractNumId="5" w15:restartNumberingAfterBreak="0">
     <w:nsid w:val="5AA24A0E"/>
     <w:multiLevelType w:val="hybridMultilevel"/>
     <w:tmpl w:val="C2C6DEB8"/>
@@ -2751,7 +3062,7 @@
       <w:lvlText w:val="-"/>
       <w:lvlJc w:val="left"/>
       <w:pPr>
-        <w:ind w:left="2345" w:hanging="360"/>
+        <w:ind w:left="1211" w:hanging="360"/>
       </w:pPr>
       <w:rPr>
         <w:rFonts w:ascii="Calibri" w:eastAsiaTheme="minorHAnsi" w:hAnsi="Calibri" w:cs="Calibri" w:hint="default"/>
@@ -2855,19 +3166,22 @@
     </w:lvl>
   </w:abstractNum>
   <w:num w:numId="1">
-    <w:abstractNumId w:val="0"/>
+    <w:abstractNumId w:val="1"/>
   </w:num>
   <w:num w:numId="2">
+    <w:abstractNumId w:val="4"/>
+  </w:num>
+  <w:num w:numId="3">
+    <w:abstractNumId w:val="5"/>
+  </w:num>
+  <w:num w:numId="4">
+    <w:abstractNumId w:val="2"/>
+  </w:num>
+  <w:num w:numId="5">
     <w:abstractNumId w:val="3"/>
   </w:num>
-  <w:num w:numId="3">
-    <w:abstractNumId w:val="4"/>
-  </w:num>
-  <w:num w:numId="4">
-    <w:abstractNumId w:val="1"/>
-  </w:num>
-  <w:num w:numId="5">
-    <w:abstractNumId w:val="2"/>
+  <w:num w:numId="6">
+    <w:abstractNumId w:val="0"/>
   </w:num>
 </w:numbering>
 </file>
@@ -3271,6 +3585,26 @@
     <w:name w:val="Normal"/>
     <w:qFormat/>
   </w:style>
+  <w:style w:type="paragraph" w:styleId="Ttulo3">
+    <w:name w:val="heading 3"/>
+    <w:basedOn w:val="Normal"/>
+    <w:link w:val="Ttulo3Car"/>
+    <w:uiPriority w:val="9"/>
+    <w:qFormat/>
+    <w:rsid w:val="00E454B2"/>
+    <w:pPr>
+      <w:spacing w:before="100" w:beforeAutospacing="1" w:after="100" w:afterAutospacing="1" w:line="240" w:lineRule="auto"/>
+      <w:outlineLvl w:val="2"/>
+    </w:pPr>
+    <w:rPr>
+      <w:rFonts w:ascii="Times New Roman" w:eastAsia="Times New Roman" w:hAnsi="Times New Roman" w:cs="Times New Roman"/>
+      <w:b/>
+      <w:bCs/>
+      <w:sz w:val="27"/>
+      <w:szCs w:val="27"/>
+      <w:lang w:eastAsia="es-PE"/>
+    </w:rPr>
+  </w:style>
   <w:style w:type="character" w:default="1" w:styleId="Fuentedeprrafopredeter">
     <w:name w:val="Default Paragraph Font"/>
     <w:uiPriority w:val="1"/>
@@ -3308,6 +3642,21 @@
       <w:ind w:left="720"/>
       <w:contextualSpacing/>
     </w:pPr>
+  </w:style>
+  <w:style w:type="character" w:customStyle="1" w:styleId="Ttulo3Car">
+    <w:name w:val="Título 3 Car"/>
+    <w:basedOn w:val="Fuentedeprrafopredeter"/>
+    <w:link w:val="Ttulo3"/>
+    <w:uiPriority w:val="9"/>
+    <w:rsid w:val="00E454B2"/>
+    <w:rPr>
+      <w:rFonts w:ascii="Times New Roman" w:eastAsia="Times New Roman" w:hAnsi="Times New Roman" w:cs="Times New Roman"/>
+      <w:b/>
+      <w:bCs/>
+      <w:sz w:val="27"/>
+      <w:szCs w:val="27"/>
+      <w:lang w:eastAsia="es-PE"/>
+    </w:rPr>
   </w:style>
 </w:styles>
 </file>

</xml_diff>